<commit_message>
Vertical tabs work, and rubberbanding works but release does not show line set, but a refresh shows the line but in a different location.
</commit_message>
<xml_diff>
--- a/Documentation/DirectedGraphEditor.docx
+++ b/Documentation/DirectedGraphEditor.docx
@@ -2,6 +2,14 @@
 <file path=word/document.xml><?xml version="1.0" encoding="utf-8"?>
 <w:document xmlns:wpc="http://schemas.microsoft.com/office/word/2010/wordprocessingCanvas" xmlns:cx="http://schemas.microsoft.com/office/drawing/2014/chartex" xmlns:cx1="http://schemas.microsoft.com/office/drawing/2015/9/8/chartex" xmlns:cx2="http://schemas.microsoft.com/office/drawing/2015/10/21/chartex" xmlns:cx3="http://schemas.microsoft.com/office/drawing/2016/5/9/chartex" xmlns:cx4="http://schemas.microsoft.com/office/drawing/2016/5/10/chartex" xmlns:cx5="http://schemas.microsoft.com/office/drawing/2016/5/11/chartex" xmlns:cx6="http://schemas.microsoft.com/office/drawing/2016/5/12/chartex" xmlns:cx7="http://schemas.microsoft.com/office/drawing/2016/5/13/chartex" xmlns:cx8="http://schemas.microsoft.com/office/drawing/2016/5/14/chartex" xmlns:mc="http://schemas.openxmlformats.org/markup-compatibility/2006" xmlns:aink="http://schemas.microsoft.com/office/drawing/2016/ink" xmlns:am3d="http://schemas.microsoft.com/office/drawing/2017/model3d" xmlns:o="urn:schemas-microsoft-com:office:office" xmlns:oel="http://schemas.microsoft.com/office/2019/extlst" xmlns:r="http://schemas.openxmlformats.org/officeDocument/2006/relationships" xmlns:m="http://schemas.openxmlformats.org/officeDocument/2006/math" xmlns:v="urn:schemas-microsoft-com:vml" xmlns:wp14="http://schemas.microsoft.com/office/word/2010/wordprocessingDrawing" xmlns:wp="http://schemas.openxmlformats.org/drawingml/2006/wordprocessingDrawing" xmlns:w10="urn:schemas-microsoft-com:office:word" xmlns:w="http://schemas.openxmlformats.org/wordprocessingml/2006/main" xmlns:w14="http://schemas.microsoft.com/office/word/2010/wordml" xmlns:w15="http://schemas.microsoft.com/office/word/2012/wordml" xmlns:w16cex="http://schemas.microsoft.com/office/word/2018/wordml/cex" xmlns:w16cid="http://schemas.microsoft.com/office/word/2016/wordml/cid" xmlns:w16="http://schemas.microsoft.com/office/word/2018/wordml" xmlns:w16du="http://schemas.microsoft.com/office/word/2023/wordml/word16du" xmlns:w16sdtdh="http://schemas.microsoft.com/office/word/2020/wordml/sdtdatahash" xmlns:w16sdtfl="http://schemas.microsoft.com/office/word/2024/wordml/sdtformatlock" xmlns:w16se="http://schemas.microsoft.com/office/word/2015/wordml/symex" xmlns:wpg="http://schemas.microsoft.com/office/word/2010/wordprocessingGroup" xmlns:wpi="http://schemas.microsoft.com/office/word/2010/wordprocessingInk" xmlns:wne="http://schemas.microsoft.com/office/word/2006/wordml" xmlns:wps="http://schemas.microsoft.com/office/word/2010/wordprocessingShape" mc:Ignorable="w14 w15 w16se w16cid w16 w16cex w16sdtdh w16sdtfl w16du wp14">
   <w:body>
+    <w:p>
+      <w:pPr>
+        <w:pStyle w:val="Title"/>
+      </w:pPr>
+      <w:r>
+        <w:t>Directed Graph Editor</w:t>
+      </w:r>
+    </w:p>
     <w:p/>
     <w:p/>
     <w:p>
@@ -45,7 +53,7 @@
     <w:p>
       <w:r>
         <w:pict w14:anchorId="7561B449">
-          <v:rect id="_x0000_i1089" style="width:0;height:1.5pt" o:hralign="center" o:hrstd="t" o:hr="t" fillcolor="#a0a0a0" stroked="f"/>
+          <v:rect id="_x0000_i1025" style="width:0;height:1.5pt" o:hralign="center" o:hrstd="t" o:hr="t" fillcolor="#a0a0a0" stroked="f"/>
         </w:pict>
       </w:r>
     </w:p>
@@ -136,7 +144,6 @@
       <w:r>
         <w:t xml:space="preserve">Visualized in Game Studio via the </w:t>
       </w:r>
-      <w:proofErr w:type="spellStart"/>
       <w:r>
         <w:rPr>
           <w:b/>
@@ -144,7 +151,6 @@
         </w:rPr>
         <w:t>GraphView</w:t>
       </w:r>
-      <w:proofErr w:type="spellEnd"/>
       <w:r>
         <w:t xml:space="preserve"> control in their editor tooling</w:t>
       </w:r>
@@ -161,29 +167,8 @@
           <w:numId w:val="6"/>
         </w:numPr>
       </w:pPr>
-      <w:proofErr w:type="spellStart"/>
-      <w:r>
-        <w:t>GraphView</w:t>
-      </w:r>
-      <w:proofErr w:type="spellEnd"/>
-      <w:r>
-        <w:t xml:space="preserve">, </w:t>
-      </w:r>
-      <w:proofErr w:type="spellStart"/>
-      <w:r>
-        <w:t>NodeViewModel</w:t>
-      </w:r>
-      <w:proofErr w:type="spellEnd"/>
-      <w:r>
-        <w:t xml:space="preserve">, </w:t>
-      </w:r>
-      <w:proofErr w:type="spellStart"/>
-      <w:r>
-        <w:t>SlotViewModel</w:t>
-      </w:r>
-      <w:proofErr w:type="spellEnd"/>
-      <w:r>
-        <w:t>, etc.</w:t>
+      <w:r>
+        <w:t>GraphView, NodeViewModel, SlotViewModel, etc.</w:t>
       </w:r>
     </w:p>
     <w:p>
@@ -196,7 +181,6 @@
       <w:r>
         <w:t xml:space="preserve">Built on </w:t>
       </w:r>
-      <w:proofErr w:type="spellStart"/>
       <w:r>
         <w:rPr>
           <w:b/>
@@ -204,7 +188,6 @@
         </w:rPr>
         <w:t>Stride.Core.Presentation</w:t>
       </w:r>
-      <w:proofErr w:type="spellEnd"/>
       <w:r>
         <w:t xml:space="preserve"> (WPF-based MVVM UI framework)</w:t>
       </w:r>
@@ -233,7 +216,7 @@
     <w:p>
       <w:r>
         <w:pict w14:anchorId="404E43DD">
-          <v:rect id="_x0000_i1090" style="width:0;height:1.5pt" o:hralign="center" o:hrstd="t" o:hr="t" fillcolor="#a0a0a0" stroked="f"/>
+          <v:rect id="_x0000_i1026" style="width:0;height:1.5pt" o:hralign="center" o:hrstd="t" o:hr="t" fillcolor="#a0a0a0" stroked="f"/>
         </w:pict>
       </w:r>
     </w:p>
@@ -283,21 +266,8 @@
         </w:numPr>
       </w:pPr>
       <w:r>
-        <w:t xml:space="preserve">Found in </w:t>
-      </w:r>
-      <w:proofErr w:type="spellStart"/>
-      <w:r>
-        <w:t>Stride.Assets.Presentation</w:t>
-      </w:r>
-      <w:proofErr w:type="spellEnd"/>
-      <w:r>
-        <w:t xml:space="preserve">, </w:t>
-      </w:r>
-      <w:proofErr w:type="spellStart"/>
-      <w:r>
-        <w:t>Stride.Core.Presentation</w:t>
-      </w:r>
-      <w:proofErr w:type="spellEnd"/>
+        <w:t>Found in Stride.Assets.Presentation, Stride.Core.Presentation</w:t>
+      </w:r>
     </w:p>
     <w:p>
       <w:pPr>
@@ -307,15 +277,7 @@
         </w:numPr>
       </w:pPr>
       <w:r>
-        <w:t xml:space="preserve">You can extract and reuse </w:t>
-      </w:r>
-      <w:proofErr w:type="spellStart"/>
-      <w:r>
-        <w:t>GraphView</w:t>
-      </w:r>
-      <w:proofErr w:type="spellEnd"/>
-      <w:r>
-        <w:t xml:space="preserve"> and its MVVM backbone</w:t>
+        <w:t>You can extract and reuse GraphView and its MVVM backbone</w:t>
       </w:r>
     </w:p>
     <w:p>
@@ -353,7 +315,6 @@
       <w:r>
         <w:t xml:space="preserve"> or </w:t>
       </w:r>
-      <w:proofErr w:type="spellStart"/>
       <w:r>
         <w:rPr>
           <w:b/>
@@ -361,7 +322,6 @@
         </w:rPr>
         <w:t>ImGui</w:t>
       </w:r>
-      <w:proofErr w:type="spellEnd"/>
       <w:r>
         <w:t xml:space="preserve"> in your own tools</w:t>
       </w:r>
@@ -384,21 +344,12 @@
           <w:numId w:val="7"/>
         </w:numPr>
       </w:pPr>
-      <w:proofErr w:type="gramStart"/>
-      <w:r>
-        <w:rPr>
-          <w:b/>
-          <w:bCs/>
-        </w:rPr>
-        <w:t>Watch</w:t>
-      </w:r>
-      <w:proofErr w:type="gramEnd"/>
-      <w:r>
-        <w:rPr>
-          <w:b/>
-          <w:bCs/>
-        </w:rPr>
-        <w:t xml:space="preserve"> for future tooling</w:t>
+      <w:r>
+        <w:rPr>
+          <w:b/>
+          <w:bCs/>
+        </w:rPr>
+        <w:t>Watch for future tooling</w:t>
       </w:r>
     </w:p>
     <w:p>
@@ -409,31 +360,14 @@
         </w:numPr>
       </w:pPr>
       <w:r>
-        <w:t xml:space="preserve">Stride </w:t>
-      </w:r>
-      <w:proofErr w:type="spellStart"/>
-      <w:r>
-        <w:t>devs</w:t>
-      </w:r>
-      <w:proofErr w:type="spellEnd"/>
-      <w:r>
-        <w:t xml:space="preserve"> have discussed separating the </w:t>
-      </w:r>
-      <w:proofErr w:type="spellStart"/>
-      <w:r>
-        <w:rPr>
-          <w:b/>
-          <w:bCs/>
-        </w:rPr>
-        <w:t>GraphView</w:t>
-      </w:r>
-      <w:proofErr w:type="spellEnd"/>
-      <w:r>
-        <w:rPr>
-          <w:b/>
-          <w:bCs/>
-        </w:rPr>
-        <w:t xml:space="preserve"> system</w:t>
+        <w:t xml:space="preserve">Stride devs have discussed separating the </w:t>
+      </w:r>
+      <w:r>
+        <w:rPr>
+          <w:b/>
+          <w:bCs/>
+        </w:rPr>
+        <w:t>GraphView system</w:t>
       </w:r>
       <w:r>
         <w:t xml:space="preserve"> for broader use</w:t>
@@ -442,7 +376,7 @@
     <w:p>
       <w:r>
         <w:pict w14:anchorId="158E4C21">
-          <v:rect id="_x0000_i1091" style="width:0;height:1.5pt" o:hralign="center" o:hrstd="t" o:hr="t" fillcolor="#a0a0a0" stroked="f"/>
+          <v:rect id="_x0000_i1027" style="width:0;height:1.5pt" o:hralign="center" o:hrstd="t" o:hr="t" fillcolor="#a0a0a0" stroked="f"/>
         </w:pict>
       </w:r>
     </w:p>
@@ -466,29 +400,12 @@
           <w:b/>
           <w:bCs/>
         </w:rPr>
-        <w:t xml:space="preserve"> Use Case in </w:t>
-      </w:r>
-      <w:proofErr w:type="spellStart"/>
-      <w:r>
-        <w:rPr>
-          <w:b/>
-          <w:bCs/>
-        </w:rPr>
-        <w:t>MotionNotions</w:t>
-      </w:r>
-      <w:proofErr w:type="spellEnd"/>
-    </w:p>
-    <w:p>
-      <w:r>
-        <w:t xml:space="preserve">You could use this tech </w:t>
-      </w:r>
-      <w:proofErr w:type="gramStart"/>
-      <w:r>
-        <w:t>to</w:t>
-      </w:r>
-      <w:proofErr w:type="gramEnd"/>
-      <w:r>
-        <w:t>:</w:t>
+        <w:t xml:space="preserve"> Use Case in MotionNotions</w:t>
+      </w:r>
+    </w:p>
+    <w:p>
+      <w:r>
+        <w:t>You could use this tech to:</w:t>
       </w:r>
     </w:p>
     <w:p>
@@ -499,6 +416,7 @@
         </w:numPr>
       </w:pPr>
       <w:r>
+        <w:lastRenderedPageBreak/>
         <w:t>Show agent routing or motion graphs</w:t>
       </w:r>
     </w:p>
@@ -528,7 +446,6 @@
         </w:numPr>
       </w:pPr>
       <w:r>
-        <w:lastRenderedPageBreak/>
         <w:t xml:space="preserve">Visualize </w:t>
       </w:r>
       <w:r>
@@ -536,17 +453,8 @@
           <w:b/>
           <w:bCs/>
         </w:rPr>
-        <w:t xml:space="preserve">connectors between </w:t>
-      </w:r>
-      <w:proofErr w:type="spellStart"/>
-      <w:r>
-        <w:rPr>
-          <w:b/>
-          <w:bCs/>
-        </w:rPr>
-        <w:t>PolyShapes</w:t>
-      </w:r>
-      <w:proofErr w:type="spellEnd"/>
+        <w:t>connectors between PolyShapes</w:t>
+      </w:r>
       <w:r>
         <w:t xml:space="preserve"> as a flow map</w:t>
       </w:r>
@@ -572,7 +480,7 @@
     <w:p>
       <w:r>
         <w:pict w14:anchorId="0F0B5579">
-          <v:rect id="_x0000_i1092" style="width:0;height:1.5pt" o:hralign="center" o:hrstd="t" o:hr="t" fillcolor="#a0a0a0" stroked="f"/>
+          <v:rect id="_x0000_i1028" style="width:0;height:1.5pt" o:hralign="center" o:hrstd="t" o:hr="t" fillcolor="#a0a0a0" stroked="f"/>
         </w:pict>
       </w:r>
     </w:p>
@@ -616,15 +524,7 @@
     </w:p>
     <w:p>
       <w:r>
-        <w:t xml:space="preserve">Would you like a sample that mimics </w:t>
-      </w:r>
-      <w:proofErr w:type="spellStart"/>
-      <w:r>
-        <w:t>GraphView</w:t>
-      </w:r>
-      <w:proofErr w:type="spellEnd"/>
-      <w:r>
-        <w:t xml:space="preserve"> using Avalonia or Stride UI primitives?</w:t>
+        <w:t>Would you like a sample that mimics GraphView using Avalonia or Stride UI primitives?</w:t>
       </w:r>
     </w:p>
     <w:p/>
@@ -651,21 +551,13 @@
         <w:t>graph UI</w:t>
       </w:r>
       <w:r>
-        <w:t xml:space="preserve"> </w:t>
-      </w:r>
-      <w:proofErr w:type="gramStart"/>
-      <w:r>
-        <w:t>similar to</w:t>
-      </w:r>
-      <w:proofErr w:type="gramEnd"/>
-      <w:r>
-        <w:t xml:space="preserve"> Stride’s Compositor. It’s fast, open, and cross-platform, and unlike Stride’s WPF-based tooling, it plays nicely with Linux and modern UIs.</w:t>
+        <w:t xml:space="preserve"> similar to Stride’s Compositor. It’s fast, open, and cross-platform, and unlike Stride’s WPF-based tooling, it plays nicely with Linux and modern UIs.</w:t>
       </w:r>
     </w:p>
     <w:p>
       <w:r>
         <w:pict w14:anchorId="3209AE83">
-          <v:rect id="_x0000_i1055" style="width:0;height:1.5pt" o:hralign="center" o:hrstd="t" o:hr="t" fillcolor="#a0a0a0" stroked="f"/>
+          <v:rect id="_x0000_i1029" style="width:0;height:1.5pt" o:hralign="center" o:hrstd="t" o:hr="t" fillcolor="#a0a0a0" stroked="f"/>
         </w:pict>
       </w:r>
     </w:p>
@@ -696,21 +588,12 @@
       <w:r>
         <w:t xml:space="preserve">A minimal </w:t>
       </w:r>
-      <w:proofErr w:type="spellStart"/>
-      <w:r>
-        <w:rPr>
-          <w:b/>
-          <w:bCs/>
-        </w:rPr>
-        <w:t>GraphView</w:t>
-      </w:r>
-      <w:proofErr w:type="spellEnd"/>
-      <w:r>
-        <w:rPr>
-          <w:b/>
-          <w:bCs/>
-        </w:rPr>
-        <w:t>-like</w:t>
+      <w:r>
+        <w:rPr>
+          <w:b/>
+          <w:bCs/>
+        </w:rPr>
+        <w:t>GraphView-like</w:t>
       </w:r>
       <w:r>
         <w:t xml:space="preserve"> control in Avalonia could include:</w:t>
@@ -723,13 +606,8 @@
           <w:numId w:val="1"/>
         </w:numPr>
       </w:pPr>
-      <w:proofErr w:type="spellStart"/>
-      <w:r>
-        <w:t>GraphCanvas</w:t>
-      </w:r>
-      <w:proofErr w:type="spellEnd"/>
-      <w:r>
-        <w:t>: the control surface</w:t>
+      <w:r>
+        <w:t>GraphCanvas: the control surface</w:t>
       </w:r>
     </w:p>
     <w:p>
@@ -739,13 +617,8 @@
           <w:numId w:val="1"/>
         </w:numPr>
       </w:pPr>
-      <w:proofErr w:type="spellStart"/>
-      <w:r>
-        <w:t>GraphNodeViewModel</w:t>
-      </w:r>
-      <w:proofErr w:type="spellEnd"/>
-      <w:r>
-        <w:t>: represents each node</w:t>
+      <w:r>
+        <w:t>GraphNodeViewModel: represents each node</w:t>
       </w:r>
     </w:p>
     <w:p>
@@ -755,13 +628,8 @@
           <w:numId w:val="1"/>
         </w:numPr>
       </w:pPr>
-      <w:proofErr w:type="spellStart"/>
-      <w:r>
-        <w:t>GraphSlotViewModel</w:t>
-      </w:r>
-      <w:proofErr w:type="spellEnd"/>
-      <w:r>
-        <w:t>: input/output slots</w:t>
+      <w:r>
+        <w:t>GraphSlotViewModel: input/output slots</w:t>
       </w:r>
     </w:p>
     <w:p>
@@ -771,13 +639,8 @@
           <w:numId w:val="1"/>
         </w:numPr>
       </w:pPr>
-      <w:proofErr w:type="spellStart"/>
-      <w:r>
-        <w:t>ConnectionView</w:t>
-      </w:r>
-      <w:proofErr w:type="spellEnd"/>
-      <w:r>
-        <w:t>: renders connections (lines or curves)</w:t>
+      <w:r>
+        <w:t>ConnectionView: renders connections (lines or curves)</w:t>
       </w:r>
     </w:p>
     <w:p>
@@ -787,27 +650,14 @@
           <w:numId w:val="1"/>
         </w:numPr>
       </w:pPr>
-      <w:proofErr w:type="spellStart"/>
-      <w:r>
-        <w:t>GraphEditor</w:t>
-      </w:r>
-      <w:proofErr w:type="spellEnd"/>
-      <w:r>
-        <w:t xml:space="preserve">: handles mouse events and </w:t>
-      </w:r>
-      <w:proofErr w:type="spellStart"/>
-      <w:r>
-        <w:t>drag+drop</w:t>
-      </w:r>
-      <w:proofErr w:type="spellEnd"/>
-      <w:r>
-        <w:t xml:space="preserve"> wiring</w:t>
+      <w:r>
+        <w:t>GraphEditor: handles mouse events and drag+drop wiring</w:t>
       </w:r>
     </w:p>
     <w:p>
       <w:r>
         <w:pict w14:anchorId="3878A4B1">
-          <v:rect id="_x0000_i1056" style="width:0;height:1.5pt" o:hralign="center" o:hrstd="t" o:hr="t" fillcolor="#a0a0a0" stroked="f"/>
+          <v:rect id="_x0000_i1030" style="width:0;height:1.5pt" o:hralign="center" o:hrstd="t" o:hr="t" fillcolor="#a0a0a0" stroked="f"/>
         </w:pict>
       </w:r>
     </w:p>
@@ -864,23 +714,7 @@
         <w:t>MVVM pattern</w:t>
       </w:r>
       <w:r>
-        <w:t xml:space="preserve"> (with </w:t>
-      </w:r>
-      <w:proofErr w:type="spellStart"/>
-      <w:r>
-        <w:t>ReactiveUI</w:t>
-      </w:r>
-      <w:proofErr w:type="spellEnd"/>
-      <w:r>
-        <w:t xml:space="preserve"> or </w:t>
-      </w:r>
-      <w:proofErr w:type="spellStart"/>
-      <w:r>
-        <w:t>CommunityToolkit</w:t>
-      </w:r>
-      <w:proofErr w:type="spellEnd"/>
-      <w:r>
-        <w:t>)</w:t>
+        <w:t xml:space="preserve"> (with ReactiveUI or CommunityToolkit)</w:t>
       </w:r>
     </w:p>
     <w:p>
@@ -891,15 +725,7 @@
         </w:numPr>
       </w:pPr>
       <w:r>
-        <w:t xml:space="preserve">Canvas or </w:t>
-      </w:r>
-      <w:proofErr w:type="gramStart"/>
-      <w:r>
-        <w:t>Panel</w:t>
-      </w:r>
-      <w:proofErr w:type="gramEnd"/>
-      <w:r>
-        <w:t xml:space="preserve"> for rendering</w:t>
+        <w:t>Canvas or Panel for rendering</w:t>
       </w:r>
     </w:p>
     <w:p>
@@ -916,7 +742,7 @@
     <w:p>
       <w:r>
         <w:pict w14:anchorId="0752F09F">
-          <v:rect id="_x0000_i1057" style="width:0;height:1.5pt" o:hralign="center" o:hrstd="t" o:hr="t" fillcolor="#a0a0a0" stroked="f"/>
+          <v:rect id="_x0000_i1031" style="width:0;height:1.5pt" o:hralign="center" o:hrstd="t" o:hr="t" fillcolor="#a0a0a0" stroked="f"/>
         </w:pict>
       </w:r>
     </w:p>
@@ -944,21 +770,9 @@
       </w:r>
     </w:p>
     <w:p>
-      <w:proofErr w:type="spellStart"/>
-      <w:r>
-        <w:t>GraphEditor</w:t>
-      </w:r>
-      <w:proofErr w:type="spellEnd"/>
-      <w:r>
-        <w:t xml:space="preserve"> (</w:t>
-      </w:r>
-      <w:proofErr w:type="spellStart"/>
-      <w:r>
-        <w:t>UserControl</w:t>
-      </w:r>
-      <w:proofErr w:type="spellEnd"/>
-      <w:r>
-        <w:t>)</w:t>
+      <w:r>
+        <w:lastRenderedPageBreak/>
+        <w:t>GraphEditor (UserControl)</w:t>
       </w:r>
     </w:p>
     <w:p>
@@ -968,7 +782,6 @@
     </w:p>
     <w:p>
       <w:r>
-        <w:lastRenderedPageBreak/>
         <w:t xml:space="preserve">     </w:t>
       </w:r>
       <w:r>
@@ -984,23 +797,7 @@
         <w:t>──</w:t>
       </w:r>
       <w:r>
-        <w:t xml:space="preserve"> </w:t>
-      </w:r>
-      <w:proofErr w:type="spellStart"/>
-      <w:r>
-        <w:t>GraphNodeControl</w:t>
-      </w:r>
-      <w:proofErr w:type="spellEnd"/>
-      <w:r>
-        <w:t xml:space="preserve"> (Positioned by </w:t>
-      </w:r>
-      <w:proofErr w:type="spellStart"/>
-      <w:r>
-        <w:t>Canvas.Left</w:t>
-      </w:r>
-      <w:proofErr w:type="spellEnd"/>
-      <w:r>
-        <w:t>/Top)</w:t>
+        <w:t xml:space="preserve"> GraphNodeControl (Positioned by Canvas.Left/Top)</w:t>
       </w:r>
     </w:p>
     <w:p>
@@ -1025,34 +822,18 @@
     </w:p>
     <w:p>
       <w:r>
-        <w:t xml:space="preserve">     │    └── </w:t>
-      </w:r>
-      <w:proofErr w:type="spellStart"/>
-      <w:r>
-        <w:t>SlotControls</w:t>
-      </w:r>
-      <w:proofErr w:type="spellEnd"/>
-      <w:r>
-        <w:t xml:space="preserve"> (input/output)</w:t>
-      </w:r>
-    </w:p>
-    <w:p>
-      <w:r>
-        <w:t xml:space="preserve">     └── </w:t>
-      </w:r>
-      <w:proofErr w:type="spellStart"/>
-      <w:r>
-        <w:t>ConnectionPath</w:t>
-      </w:r>
-      <w:proofErr w:type="spellEnd"/>
-      <w:r>
-        <w:t xml:space="preserve"> (Bezier or straight line)</w:t>
+        <w:t xml:space="preserve">     │    └── SlotControls (input/output)</w:t>
+      </w:r>
+    </w:p>
+    <w:p>
+      <w:r>
+        <w:t xml:space="preserve">     └── ConnectionPath (Bezier or straight line)</w:t>
       </w:r>
     </w:p>
     <w:p>
       <w:r>
         <w:pict w14:anchorId="13E5C0D5">
-          <v:rect id="_x0000_i1058" style="width:0;height:1.5pt" o:hralign="center" o:hrstd="t" o:hr="t" fillcolor="#a0a0a0" stroked="f"/>
+          <v:rect id="_x0000_i1032" style="width:0;height:1.5pt" o:hralign="center" o:hrstd="t" o:hr="t" fillcolor="#a0a0a0" stroked="f"/>
         </w:pict>
       </w:r>
     </w:p>
@@ -1076,33 +857,8 @@
           <w:b/>
           <w:bCs/>
         </w:rPr>
-        <w:t xml:space="preserve"> Integrates Nicely </w:t>
-      </w:r>
-      <w:proofErr w:type="gramStart"/>
-      <w:r>
-        <w:rPr>
-          <w:b/>
-          <w:bCs/>
-        </w:rPr>
-        <w:t>With</w:t>
-      </w:r>
-      <w:proofErr w:type="gramEnd"/>
-      <w:r>
-        <w:rPr>
-          <w:b/>
-          <w:bCs/>
-        </w:rPr>
-        <w:t xml:space="preserve"> </w:t>
-      </w:r>
-      <w:proofErr w:type="spellStart"/>
-      <w:r>
-        <w:rPr>
-          <w:b/>
-          <w:bCs/>
-        </w:rPr>
-        <w:t>MotionNotions</w:t>
-      </w:r>
-      <w:proofErr w:type="spellEnd"/>
+        <w:t xml:space="preserve"> Integrates Nicely With MotionNotions</w:t>
+      </w:r>
     </w:p>
     <w:p>
       <w:pPr>
@@ -1140,7 +896,7 @@
     <w:p>
       <w:r>
         <w:pict w14:anchorId="70236047">
-          <v:rect id="_x0000_i1059" style="width:0;height:1.5pt" o:hralign="center" o:hrstd="t" o:hr="t" fillcolor="#a0a0a0" stroked="f"/>
+          <v:rect id="_x0000_i1033" style="width:0;height:1.5pt" o:hralign="center" o:hrstd="t" o:hr="t" fillcolor="#a0a0a0" stroked="f"/>
         </w:pict>
       </w:r>
     </w:p>
@@ -1190,68 +946,28 @@
         </w:numPr>
       </w:pPr>
       <w:r>
-        <w:t xml:space="preserve">Using Avalonia 11 + </w:t>
-      </w:r>
-      <w:proofErr w:type="spellStart"/>
-      <w:r>
-        <w:t>PathGeometry</w:t>
-      </w:r>
-      <w:proofErr w:type="spellEnd"/>
-      <w:r>
-        <w:t>?</w:t>
-      </w:r>
-    </w:p>
-    <w:p>
-      <w:r>
-        <w:t>Your `</w:t>
-      </w:r>
-      <w:proofErr w:type="spellStart"/>
-      <w:r>
-        <w:t>MotionNotions.Graphs</w:t>
-      </w:r>
-      <w:proofErr w:type="spellEnd"/>
-      <w:r>
-        <w:t>` core is ready, sir — a clean, Avalonia-compatible foundation:</w:t>
+        <w:t>Using Avalonia 11 + PathGeometry?</w:t>
+      </w:r>
+    </w:p>
+    <w:p>
+      <w:r>
+        <w:t>Your `MotionNotions.Graphs` core is ready, sir — a clean, Avalonia-compatible foundation:</w:t>
       </w:r>
     </w:p>
     <w:p/>
     <w:p>
       <w:r>
-        <w:t>* `</w:t>
-      </w:r>
-      <w:proofErr w:type="spellStart"/>
-      <w:r>
-        <w:t>GraphNode</w:t>
-      </w:r>
-      <w:proofErr w:type="spellEnd"/>
-      <w:r>
-        <w:t>` with input/output slots</w:t>
-      </w:r>
-    </w:p>
-    <w:p>
-      <w:r>
-        <w:t>* `</w:t>
-      </w:r>
-      <w:proofErr w:type="spellStart"/>
-      <w:r>
-        <w:t>GraphConnection</w:t>
-      </w:r>
-      <w:proofErr w:type="spellEnd"/>
-      <w:r>
-        <w:t>` enforcing Output → Input logic</w:t>
-      </w:r>
-    </w:p>
-    <w:p>
-      <w:r>
-        <w:t>* `</w:t>
-      </w:r>
-      <w:proofErr w:type="spellStart"/>
-      <w:r>
-        <w:t>GraphModel</w:t>
-      </w:r>
-      <w:proofErr w:type="spellEnd"/>
-      <w:r>
-        <w:t>` tracks nodes and connections, supports querying</w:t>
+        <w:t>* `GraphNode` with input/output slots</w:t>
+      </w:r>
+    </w:p>
+    <w:p>
+      <w:r>
+        <w:t>* `GraphConnection` enforcing Output → Input logic</w:t>
+      </w:r>
+    </w:p>
+    <w:p>
+      <w:r>
+        <w:t>* `GraphModel` tracks nodes and connections, supports querying</w:t>
       </w:r>
     </w:p>
     <w:p/>
@@ -1268,27 +984,11 @@
     </w:p>
     <w:p>
       <w:r>
-        <w:t xml:space="preserve">Let's review what we are doing. We want a generalized dependency diagram that allows us to display and change node dependencies in Avalonia. We are going to want connection points on the nodes and can be used to draw these connection arrows. I prefer left to right flow, so Input connections (anchors) are on the left and top and Output anchors will be on the right and bottom. The UI will allow the display and building of these connections. We will use the </w:t>
-      </w:r>
-      <w:proofErr w:type="spellStart"/>
-      <w:r>
-        <w:t>microsoft</w:t>
-      </w:r>
-      <w:proofErr w:type="spellEnd"/>
-      <w:r>
-        <w:t xml:space="preserve"> XML standard for reading/writing the </w:t>
+        <w:t xml:space="preserve">Let's review what we are doing. We want a generalized dependency diagram that allows us to display and change node dependencies in Avalonia. We are going to want connection points on the nodes and can be used to draw these connection arrows. I prefer left to right flow, so Input connections (anchors) </w:t>
       </w:r>
       <w:r>
         <w:lastRenderedPageBreak/>
-        <w:t>dependency graphs (I don't remember its name/acronym) MSAGL? or something like that. The connection lines (</w:t>
-      </w:r>
-      <w:proofErr w:type="spellStart"/>
-      <w:r>
-        <w:t>beziers</w:t>
-      </w:r>
-      <w:proofErr w:type="spellEnd"/>
-      <w:r>
-        <w:t>) will "steer around" the node boxes ultimately.</w:t>
+        <w:t>are on the left and top and Output anchors will be on the right and bottom. The UI will allow the display and building of these connections. We will use the microsoft XML standard for reading/writing the dependency graphs (I don't remember its name/acronym) MSAGL? or something like that. The connection lines (beziers) will "steer around" the node boxes ultimately.</w:t>
       </w:r>
     </w:p>
     <w:p/>
@@ -1300,7 +1000,7 @@
     <w:p>
       <w:r>
         <w:pict w14:anchorId="56BB805A">
-          <v:rect id="_x0000_i1159" style="width:0;height:1.5pt" o:hralign="center" o:hrstd="t" o:hr="t" fillcolor="#a0a0a0" stroked="f"/>
+          <v:rect id="_x0000_i1034" style="width:0;height:1.5pt" o:hralign="center" o:hrstd="t" o:hr="t" fillcolor="#a0a0a0" stroked="f"/>
         </w:pict>
       </w:r>
     </w:p>
@@ -1425,7 +1125,7 @@
     <w:p>
       <w:r>
         <w:pict w14:anchorId="7237F181">
-          <v:rect id="_x0000_i1160" style="width:0;height:1.5pt" o:hralign="center" o:hrstd="t" o:hr="t" fillcolor="#a0a0a0" stroked="f"/>
+          <v:rect id="_x0000_i1035" style="width:0;height:1.5pt" o:hralign="center" o:hrstd="t" o:hr="t" fillcolor="#a0a0a0" stroked="f"/>
         </w:pict>
       </w:r>
     </w:p>
@@ -1472,23 +1172,7 @@
           <w:b/>
           <w:bCs/>
         </w:rPr>
-        <w:t xml:space="preserve"> Backend (</w:t>
-      </w:r>
-      <w:proofErr w:type="spellStart"/>
-      <w:r>
-        <w:rPr>
-          <w:b/>
-          <w:bCs/>
-        </w:rPr>
-        <w:t>DependencyGraphCore</w:t>
-      </w:r>
-      <w:proofErr w:type="spellEnd"/>
-      <w:r>
-        <w:rPr>
-          <w:b/>
-          <w:bCs/>
-        </w:rPr>
-        <w:t>)</w:t>
+        <w:t xml:space="preserve"> Backend (DependencyGraphCore)</w:t>
       </w:r>
     </w:p>
     <w:p>
@@ -1498,13 +1182,8 @@
           <w:numId w:val="13"/>
         </w:numPr>
       </w:pPr>
-      <w:proofErr w:type="spellStart"/>
-      <w:r>
-        <w:t>GraphNode</w:t>
-      </w:r>
-      <w:proofErr w:type="spellEnd"/>
-      <w:r>
-        <w:t xml:space="preserve"> – Holds Id, Name, Inputs, Outputs</w:t>
+      <w:r>
+        <w:t>GraphNode – Holds Id, Name, Inputs, Outputs</w:t>
       </w:r>
     </w:p>
     <w:p>
@@ -1514,13 +1193,8 @@
           <w:numId w:val="13"/>
         </w:numPr>
       </w:pPr>
-      <w:proofErr w:type="spellStart"/>
-      <w:r>
-        <w:t>GraphSlot</w:t>
-      </w:r>
-      <w:proofErr w:type="spellEnd"/>
-      <w:r>
-        <w:t xml:space="preserve"> – Defines Input or Output slots</w:t>
+      <w:r>
+        <w:t>GraphSlot – Defines Input or Output slots</w:t>
       </w:r>
     </w:p>
     <w:p>
@@ -1530,13 +1204,8 @@
           <w:numId w:val="13"/>
         </w:numPr>
       </w:pPr>
-      <w:proofErr w:type="spellStart"/>
-      <w:r>
-        <w:t>GraphConnection</w:t>
-      </w:r>
-      <w:proofErr w:type="spellEnd"/>
-      <w:r>
-        <w:t xml:space="preserve"> – Links one node's output to another node’s input</w:t>
+      <w:r>
+        <w:t>GraphConnection – Links one node's output to another node’s input</w:t>
       </w:r>
     </w:p>
     <w:p>
@@ -1546,13 +1215,8 @@
           <w:numId w:val="13"/>
         </w:numPr>
       </w:pPr>
-      <w:proofErr w:type="spellStart"/>
-      <w:r>
-        <w:t>GraphModel</w:t>
-      </w:r>
-      <w:proofErr w:type="spellEnd"/>
-      <w:r>
-        <w:t xml:space="preserve"> – Manages all nodes and connections</w:t>
+      <w:r>
+        <w:t>GraphModel – Manages all nodes and connections</w:t>
       </w:r>
     </w:p>
     <w:p>
@@ -1575,39 +1239,7 @@
           <w:b/>
           <w:bCs/>
         </w:rPr>
-        <w:t xml:space="preserve"> </w:t>
-      </w:r>
-      <w:proofErr w:type="spellStart"/>
-      <w:r>
-        <w:rPr>
-          <w:b/>
-          <w:bCs/>
-        </w:rPr>
-        <w:t>ViewModel</w:t>
-      </w:r>
-      <w:proofErr w:type="spellEnd"/>
-      <w:r>
-        <w:rPr>
-          <w:b/>
-          <w:bCs/>
-        </w:rPr>
-        <w:t xml:space="preserve"> Layer (</w:t>
-      </w:r>
-      <w:proofErr w:type="spellStart"/>
-      <w:r>
-        <w:rPr>
-          <w:b/>
-          <w:bCs/>
-        </w:rPr>
-        <w:t>DependencyGraphEditor.ViewModels</w:t>
-      </w:r>
-      <w:proofErr w:type="spellEnd"/>
-      <w:r>
-        <w:rPr>
-          <w:b/>
-          <w:bCs/>
-        </w:rPr>
-        <w:t>)</w:t>
+        <w:t xml:space="preserve"> ViewModel Layer (DependencyGraphEditor.ViewModels)</w:t>
       </w:r>
     </w:p>
     <w:p>
@@ -1617,19 +1249,9 @@
           <w:numId w:val="14"/>
         </w:numPr>
       </w:pPr>
-      <w:proofErr w:type="spellStart"/>
-      <w:r>
-        <w:t>GraphNodeViewModel</w:t>
-      </w:r>
-      <w:proofErr w:type="spellEnd"/>
-      <w:r>
-        <w:t xml:space="preserve"> – Adds position info (X, Y) to </w:t>
-      </w:r>
-      <w:proofErr w:type="spellStart"/>
-      <w:r>
-        <w:t>GraphNode</w:t>
-      </w:r>
-      <w:proofErr w:type="spellEnd"/>
+      <w:r>
+        <w:t>GraphNodeViewModel – Adds position info (X, Y) to GraphNode</w:t>
+      </w:r>
     </w:p>
     <w:p>
       <w:pPr>
@@ -1638,13 +1260,8 @@
           <w:numId w:val="14"/>
         </w:numPr>
       </w:pPr>
-      <w:proofErr w:type="spellStart"/>
-      <w:r>
-        <w:t>MainViewModel</w:t>
-      </w:r>
-      <w:proofErr w:type="spellEnd"/>
-      <w:r>
-        <w:t xml:space="preserve"> – Holds all nodes (and eventually connections)</w:t>
+      <w:r>
+        <w:t>MainViewModel – Holds all nodes (and eventually connections)</w:t>
       </w:r>
     </w:p>
     <w:p>
@@ -1667,23 +1284,7 @@
           <w:b/>
           <w:bCs/>
         </w:rPr>
-        <w:t xml:space="preserve"> UI Layer (</w:t>
-      </w:r>
-      <w:proofErr w:type="spellStart"/>
-      <w:r>
-        <w:rPr>
-          <w:b/>
-          <w:bCs/>
-        </w:rPr>
-        <w:t>DependencyGraphEditor.Views</w:t>
-      </w:r>
-      <w:proofErr w:type="spellEnd"/>
-      <w:r>
-        <w:rPr>
-          <w:b/>
-          <w:bCs/>
-        </w:rPr>
-        <w:t>)</w:t>
+        <w:t xml:space="preserve"> UI Layer (DependencyGraphEditor.Views)</w:t>
       </w:r>
     </w:p>
     <w:p>
@@ -1693,13 +1294,8 @@
           <w:numId w:val="15"/>
         </w:numPr>
       </w:pPr>
-      <w:proofErr w:type="spellStart"/>
-      <w:r>
-        <w:t>GraphEditorView.axaml</w:t>
-      </w:r>
-      <w:proofErr w:type="spellEnd"/>
-      <w:r>
-        <w:t xml:space="preserve"> – Displays:</w:t>
+      <w:r>
+        <w:t>GraphEditorView.axaml – Displays:</w:t>
       </w:r>
     </w:p>
     <w:p>
@@ -1765,14 +1361,14 @@
         </w:numPr>
       </w:pPr>
       <w:r>
+        <w:lastRenderedPageBreak/>
         <w:t>Visual feedback during connection</w:t>
       </w:r>
     </w:p>
     <w:p>
       <w:r>
-        <w:lastRenderedPageBreak/>
         <w:pict w14:anchorId="6738E8E2">
-          <v:rect id="_x0000_i1161" style="width:0;height:1.5pt" o:hralign="center" o:hrstd="t" o:hr="t" fillcolor="#a0a0a0" stroked="f"/>
+          <v:rect id="_x0000_i1036" style="width:0;height:1.5pt" o:hralign="center" o:hrstd="t" o:hr="t" fillcolor="#a0a0a0" stroked="f"/>
         </w:pict>
       </w:r>
     </w:p>
@@ -1933,7 +1529,7 @@
     <w:p>
       <w:r>
         <w:pict w14:anchorId="0D4B0C3B">
-          <v:rect id="_x0000_i1162" style="width:0;height:1.5pt" o:hralign="center" o:hrstd="t" o:hr="t" fillcolor="#a0a0a0" stroked="f"/>
+          <v:rect id="_x0000_i1037" style="width:0;height:1.5pt" o:hralign="center" o:hrstd="t" o:hr="t" fillcolor="#a0a0a0" stroked="f"/>
         </w:pict>
       </w:r>
     </w:p>
@@ -2014,7 +1610,7 @@
     <w:p>
       <w:r>
         <w:pict w14:anchorId="1320FD04">
-          <v:rect id="_x0000_i1163" style="width:0;height:1.5pt" o:hralign="center" o:hrstd="t" o:hr="t" fillcolor="#a0a0a0" stroked="f"/>
+          <v:rect id="_x0000_i1038" style="width:0;height:1.5pt" o:hralign="center" o:hrstd="t" o:hr="t" fillcolor="#a0a0a0" stroked="f"/>
         </w:pict>
       </w:r>
     </w:p>
@@ -2151,21 +1747,13 @@
         <w:t>connection points (anchors)</w:t>
       </w:r>
       <w:r>
-        <w:t xml:space="preserve"> on each </w:t>
-      </w:r>
-      <w:proofErr w:type="spellStart"/>
-      <w:r>
-        <w:t>GraphNodeViewModel</w:t>
-      </w:r>
-      <w:proofErr w:type="spellEnd"/>
-      <w:r>
-        <w:t xml:space="preserve"> as follows:</w:t>
+        <w:t xml:space="preserve"> on each GraphNodeViewModel as follows:</w:t>
       </w:r>
     </w:p>
     <w:p>
       <w:r>
         <w:pict w14:anchorId="1A45A6DA">
-          <v:rect id="_x0000_i1121" style="width:0;height:1.5pt" o:hralign="center" o:hrstd="t" o:hr="t" fillcolor="#a0a0a0" stroked="f"/>
+          <v:rect id="_x0000_i1039" style="width:0;height:1.5pt" o:hralign="center" o:hrstd="t" o:hr="t" fillcolor="#a0a0a0" stroked="f"/>
         </w:pict>
       </w:r>
     </w:p>
@@ -2262,7 +1850,7 @@
     <w:p>
       <w:r>
         <w:pict w14:anchorId="7D1ECC10">
-          <v:rect id="_x0000_i1122" style="width:0;height:1.5pt" o:hralign="center" o:hrstd="t" o:hr="t" fillcolor="#a0a0a0" stroked="f"/>
+          <v:rect id="_x0000_i1040" style="width:0;height:1.5pt" o:hralign="center" o:hrstd="t" o:hr="t" fillcolor="#a0a0a0" stroked="f"/>
         </w:pict>
       </w:r>
     </w:p>
@@ -2286,45 +1874,12 @@
           <w:b/>
           <w:bCs/>
         </w:rPr>
-        <w:t xml:space="preserve"> Update to </w:t>
-      </w:r>
-      <w:proofErr w:type="spellStart"/>
-      <w:r>
-        <w:rPr>
-          <w:b/>
-          <w:bCs/>
-        </w:rPr>
-        <w:t>DrawNode</w:t>
-      </w:r>
-      <w:proofErr w:type="spellEnd"/>
-    </w:p>
-    <w:p>
-      <w:r>
-        <w:t xml:space="preserve">We'll modify </w:t>
-      </w:r>
-      <w:proofErr w:type="spellStart"/>
-      <w:r>
-        <w:t>DrawNode</w:t>
-      </w:r>
-      <w:proofErr w:type="spellEnd"/>
-      <w:r>
-        <w:t>(</w:t>
-      </w:r>
-      <w:proofErr w:type="spellStart"/>
-      <w:r>
-        <w:t>GraphNodeViewModel</w:t>
-      </w:r>
-      <w:proofErr w:type="spellEnd"/>
-      <w:r>
-        <w:t xml:space="preserve"> </w:t>
-      </w:r>
-      <w:proofErr w:type="spellStart"/>
-      <w:r>
-        <w:t>gnvm</w:t>
-      </w:r>
-      <w:proofErr w:type="spellEnd"/>
-      <w:r>
-        <w:t>) to:</w:t>
+        <w:t xml:space="preserve"> Update to DrawNode</w:t>
+      </w:r>
+    </w:p>
+    <w:p>
+      <w:r>
+        <w:t>We'll modify DrawNode(GraphNodeViewModel gnvm) to:</w:t>
       </w:r>
     </w:p>
     <w:p>
@@ -2352,7 +1907,7 @@
     <w:p>
       <w:r>
         <w:pict w14:anchorId="21877DF9">
-          <v:rect id="_x0000_i1123" style="width:0;height:1.5pt" o:hralign="center" o:hrstd="t" o:hr="t" fillcolor="#a0a0a0" stroked="f"/>
+          <v:rect id="_x0000_i1041" style="width:0;height:1.5pt" o:hralign="center" o:hrstd="t" o:hr="t" fillcolor="#a0a0a0" stroked="f"/>
         </w:pict>
       </w:r>
     </w:p>
@@ -2380,34 +1935,13 @@
       </w:r>
     </w:p>
     <w:p>
-      <w:proofErr w:type="gramStart"/>
-      <w:r>
-        <w:t>Add inside</w:t>
-      </w:r>
-      <w:proofErr w:type="gramEnd"/>
-      <w:r>
-        <w:t xml:space="preserve"> </w:t>
-      </w:r>
-      <w:proofErr w:type="spellStart"/>
-      <w:r>
-        <w:t>DrawNode</w:t>
-      </w:r>
-      <w:proofErr w:type="spellEnd"/>
-      <w:r>
-        <w:t>, after creating the node Border:</w:t>
-      </w:r>
-    </w:p>
-    <w:p>
-      <w:r>
-        <w:t xml:space="preserve">foreach (var slot in </w:t>
-      </w:r>
-      <w:proofErr w:type="spellStart"/>
-      <w:r>
-        <w:t>gnvm.Node.Inputs</w:t>
-      </w:r>
-      <w:proofErr w:type="spellEnd"/>
-      <w:r>
-        <w:t>)</w:t>
+      <w:r>
+        <w:t>Add inside DrawNode, after creating the node Border:</w:t>
+      </w:r>
+    </w:p>
+    <w:p>
+      <w:r>
+        <w:t>foreach (var slot in gnvm.Node.Inputs)</w:t>
       </w:r>
     </w:p>
     <w:p>
@@ -2417,15 +1951,7 @@
     </w:p>
     <w:p>
       <w:r>
-        <w:t xml:space="preserve">    var </w:t>
-      </w:r>
-      <w:proofErr w:type="spellStart"/>
-      <w:r>
-        <w:t>leftAnchor</w:t>
-      </w:r>
-      <w:proofErr w:type="spellEnd"/>
-      <w:r>
-        <w:t xml:space="preserve"> = new Ellipse</w:t>
+        <w:t xml:space="preserve">    var leftAnchor = new Ellipse</w:t>
       </w:r>
     </w:p>
     <w:p>
@@ -2445,75 +1971,27 @@
     </w:p>
     <w:p>
       <w:r>
-        <w:t xml:space="preserve">        Fill = </w:t>
-      </w:r>
-      <w:proofErr w:type="spellStart"/>
-      <w:r>
-        <w:t>Brushes.LightBlue</w:t>
-      </w:r>
-      <w:proofErr w:type="spellEnd"/>
-      <w:r>
-        <w:t>,</w:t>
-      </w:r>
-    </w:p>
-    <w:p>
-      <w:r>
-        <w:t xml:space="preserve">        Stroke = </w:t>
-      </w:r>
-      <w:proofErr w:type="spellStart"/>
-      <w:r>
-        <w:t>Brushes.DarkBlue</w:t>
-      </w:r>
-      <w:proofErr w:type="spellEnd"/>
-      <w:r>
-        <w:t>,</w:t>
-      </w:r>
-    </w:p>
-    <w:p>
-      <w:r>
-        <w:t xml:space="preserve">        </w:t>
-      </w:r>
-      <w:proofErr w:type="spellStart"/>
-      <w:r>
-        <w:t>StrokeThickness</w:t>
-      </w:r>
-      <w:proofErr w:type="spellEnd"/>
-      <w:r>
-        <w:t xml:space="preserve"> = 1,</w:t>
-      </w:r>
-    </w:p>
-    <w:p>
-      <w:r>
-        <w:t xml:space="preserve">        [</w:t>
-      </w:r>
-      <w:proofErr w:type="spellStart"/>
-      <w:r>
-        <w:t>Canvas.LeftProperty</w:t>
-      </w:r>
-      <w:proofErr w:type="spellEnd"/>
-      <w:r>
-        <w:t>] = -4, // half width outside</w:t>
-      </w:r>
-    </w:p>
-    <w:p>
-      <w:r>
-        <w:t xml:space="preserve">        [</w:t>
-      </w:r>
-      <w:proofErr w:type="spellStart"/>
-      <w:r>
-        <w:t>Canvas.TopProperty</w:t>
-      </w:r>
-      <w:proofErr w:type="spellEnd"/>
-      <w:r>
-        <w:t xml:space="preserve">] = </w:t>
-      </w:r>
-      <w:proofErr w:type="spellStart"/>
-      <w:r>
-        <w:t>border.Height</w:t>
-      </w:r>
-      <w:proofErr w:type="spellEnd"/>
-      <w:r>
-        <w:t xml:space="preserve"> / 2 - 4,</w:t>
+        <w:t xml:space="preserve">        Fill = Brushes.LightBlue,</w:t>
+      </w:r>
+    </w:p>
+    <w:p>
+      <w:r>
+        <w:t xml:space="preserve">        Stroke = Brushes.DarkBlue,</w:t>
+      </w:r>
+    </w:p>
+    <w:p>
+      <w:r>
+        <w:t xml:space="preserve">        StrokeThickness = 1,</w:t>
+      </w:r>
+    </w:p>
+    <w:p>
+      <w:r>
+        <w:t xml:space="preserve">        [Canvas.LeftProperty] = -4, // half width outside</w:t>
+      </w:r>
+    </w:p>
+    <w:p>
+      <w:r>
+        <w:t xml:space="preserve">        [Canvas.TopProperty] = border.Height / 2 - 4,</w:t>
       </w:r>
     </w:p>
     <w:p>
@@ -2529,52 +2007,13 @@
     </w:p>
     <w:p>
       <w:r>
-        <w:t xml:space="preserve">    </w:t>
-      </w:r>
-      <w:proofErr w:type="spellStart"/>
-      <w:r>
-        <w:t>Canvas.SetZIndex</w:t>
-      </w:r>
-      <w:proofErr w:type="spellEnd"/>
-      <w:r>
-        <w:t>(</w:t>
-      </w:r>
-      <w:proofErr w:type="spellStart"/>
-      <w:r>
-        <w:t>leftAnchor</w:t>
-      </w:r>
-      <w:proofErr w:type="spellEnd"/>
-      <w:r>
-        <w:t>, 2</w:t>
-      </w:r>
-      <w:proofErr w:type="gramStart"/>
-      <w:r>
-        <w:t>);</w:t>
-      </w:r>
-      <w:proofErr w:type="gramEnd"/>
-    </w:p>
-    <w:p>
-      <w:r>
-        <w:t xml:space="preserve">    </w:t>
-      </w:r>
-      <w:proofErr w:type="spellStart"/>
-      <w:r>
-        <w:t>nodeContainer.Children.Add</w:t>
-      </w:r>
-      <w:proofErr w:type="spellEnd"/>
-      <w:r>
-        <w:t>(</w:t>
-      </w:r>
-      <w:proofErr w:type="spellStart"/>
-      <w:r>
-        <w:t>leftAnchor</w:t>
-      </w:r>
-      <w:proofErr w:type="spellEnd"/>
-      <w:proofErr w:type="gramStart"/>
-      <w:r>
-        <w:t>);</w:t>
-      </w:r>
-      <w:proofErr w:type="gramEnd"/>
+        <w:t xml:space="preserve">    Canvas.SetZIndex(leftAnchor, 2);</w:t>
+      </w:r>
+    </w:p>
+    <w:p>
+      <w:r>
+        <w:t xml:space="preserve">    nodeContainer.Children.Add(leftAnchor);</w:t>
+      </w:r>
     </w:p>
     <w:p>
       <w:r>
@@ -2590,7 +2029,7 @@
     <w:p>
       <w:r>
         <w:pict w14:anchorId="65F86C2E">
-          <v:rect id="_x0000_i1124" style="width:0;height:1.5pt" o:hralign="center" o:hrstd="t" o:hr="t" fillcolor="#a0a0a0" stroked="f"/>
+          <v:rect id="_x0000_i1042" style="width:0;height:1.5pt" o:hralign="center" o:hrstd="t" o:hr="t" fillcolor="#a0a0a0" stroked="f"/>
         </w:pict>
       </w:r>
     </w:p>
@@ -2632,23 +2071,7 @@
           <w:b/>
           <w:bCs/>
         </w:rPr>
-        <w:t xml:space="preserve">full updated </w:t>
-      </w:r>
-      <w:proofErr w:type="spellStart"/>
-      <w:r>
-        <w:rPr>
-          <w:b/>
-          <w:bCs/>
-        </w:rPr>
-        <w:t>DrawNode</w:t>
-      </w:r>
-      <w:proofErr w:type="spellEnd"/>
-      <w:r>
-        <w:rPr>
-          <w:b/>
-          <w:bCs/>
-        </w:rPr>
-        <w:t>() method</w:t>
+        <w:t>full updated DrawNode() method</w:t>
       </w:r>
       <w:r>
         <w:t xml:space="preserve"> with anchor placement</w:t>
@@ -2662,15 +2085,7 @@
         </w:numPr>
       </w:pPr>
       <w:r>
-        <w:t xml:space="preserve">We’ll ensure </w:t>
-      </w:r>
-      <w:proofErr w:type="gramStart"/>
-      <w:r>
-        <w:t>anchors</w:t>
-      </w:r>
-      <w:proofErr w:type="gramEnd"/>
-      <w:r>
-        <w:t xml:space="preserve"> are distinct and responsive</w:t>
+        <w:t>We’ll ensure anchors are distinct and responsive</w:t>
       </w:r>
     </w:p>
     <w:p>
@@ -2686,15 +2101,7 @@
     </w:p>
     <w:p>
       <w:r>
-        <w:t xml:space="preserve">Shall I continue with the full anchor-rendering version of </w:t>
-      </w:r>
-      <w:proofErr w:type="spellStart"/>
-      <w:r>
-        <w:t>DrawNode</w:t>
-      </w:r>
-      <w:proofErr w:type="spellEnd"/>
-      <w:r>
-        <w:t>, sir?</w:t>
+        <w:t>Shall I continue with the full anchor-rendering version of DrawNode, sir?</w:t>
       </w:r>
     </w:p>
     <w:p/>
@@ -5947,6 +5354,7 @@
   <w:style w:type="character" w:default="1" w:styleId="DefaultParagraphFont">
     <w:name w:val="Default Paragraph Font"/>
     <w:uiPriority w:val="1"/>
+    <w:semiHidden/>
     <w:unhideWhenUsed/>
   </w:style>
   <w:style w:type="table" w:default="1" w:styleId="TableNormal">

</xml_diff>